<commit_message>
Lab3 update with new tables and csv's
</commit_message>
<xml_diff>
--- a/CS4920 Lab3.docx
+++ b/CS4920 Lab3.docx
@@ -25,8 +25,18 @@
           <w:bCs/>
           <w:u w:val="single"/>
         </w:rPr>
-        <w:t>To do :</w:t>
-      </w:r>
+        <w:t xml:space="preserve">To </w:t>
+      </w:r>
+      <w:proofErr w:type="gramStart"/>
+      <w:r>
+        <w:rPr>
+          <w:b/>
+          <w:bCs/>
+          <w:u w:val="single"/>
+        </w:rPr>
+        <w:t>do :</w:t>
+      </w:r>
+      <w:proofErr w:type="gramEnd"/>
     </w:p>
     <w:p>
       <w:pPr>
@@ -39,6 +49,9 @@
       <w:r>
         <w:t>Trim the data</w:t>
       </w:r>
+      <w:r>
+        <w:t xml:space="preserve"> occurs </w:t>
+      </w:r>
     </w:p>
     <w:p>
       <w:pPr>
@@ -85,10 +98,7 @@
         </w:numPr>
       </w:pPr>
       <w:r>
-        <w:t xml:space="preserve"> </w:t>
-      </w:r>
-      <w:r>
-        <w:t xml:space="preserve">Convert </w:t>
+        <w:t xml:space="preserve"> Convert </w:t>
       </w:r>
       <w:proofErr w:type="spellStart"/>
       <w:r>
@@ -136,7 +146,19 @@
           <w:rPr>
             <w:rStyle w:val="Hyperlink"/>
           </w:rPr>
-          <w:t>http://data.caida.org/datasets/peeringdb-v1/</w:t>
+          <w:t>http://data.caida.org/datasets/peeringdb</w:t>
+        </w:r>
+        <w:r>
+          <w:rPr>
+            <w:rStyle w:val="Hyperlink"/>
+          </w:rPr>
+          <w:t>-</w:t>
+        </w:r>
+        <w:r>
+          <w:rPr>
+            <w:rStyle w:val="Hyperlink"/>
+          </w:rPr>
+          <w:t>v1/</w:t>
         </w:r>
       </w:hyperlink>
       <w:r>
@@ -164,7 +186,19 @@
         <w:rPr>
           <w:highlight w:val="yellow"/>
         </w:rPr>
-        <w:t>In order to use the next section here are some tools that might be helpful:</w:t>
+        <w:t>In order to use the next section</w:t>
+      </w:r>
+      <w:r>
+        <w:rPr>
+          <w:highlight w:val="yellow"/>
+        </w:rPr>
+        <w:t>,</w:t>
+      </w:r>
+      <w:r>
+        <w:rPr>
+          <w:highlight w:val="yellow"/>
+        </w:rPr>
+        <w:t xml:space="preserve"> here are some tools that might be helpful:</w:t>
       </w:r>
     </w:p>
     <w:p>
@@ -268,6 +302,7 @@
         <w:t xml:space="preserve">SELECT </w:t>
       </w:r>
       <w:proofErr w:type="spellStart"/>
+      <w:proofErr w:type="gramStart"/>
       <w:r>
         <w:rPr>
           <w:highlight w:val="yellow"/>
@@ -279,7 +314,14 @@
         <w:rPr>
           <w:highlight w:val="yellow"/>
         </w:rPr>
-        <w:t xml:space="preserve">.*, </w:t>
+        <w:t>.*</w:t>
+      </w:r>
+      <w:proofErr w:type="gramEnd"/>
+      <w:r>
+        <w:rPr>
+          <w:highlight w:val="yellow"/>
+        </w:rPr>
+        <w:t xml:space="preserve">, </w:t>
       </w:r>
       <w:proofErr w:type="spellStart"/>
       <w:r>
@@ -746,10 +788,14 @@
     </w:p>
     <w:p>
       <w:r>
-        <w:t xml:space="preserve">Question (): how many unique AS are in the file? </w:t>
-      </w:r>
-      <w:bookmarkStart w:id="0" w:name="_GoBack"/>
-      <w:bookmarkEnd w:id="0"/>
+        <w:t xml:space="preserve">Question (): how many unique AS are in the </w:t>
+      </w:r>
+      <w:r>
+        <w:t>data</w:t>
+      </w:r>
+      <w:r>
+        <w:t xml:space="preserve">? </w:t>
+      </w:r>
     </w:p>
     <w:p>
       <w:r>
@@ -765,7 +811,7 @@
       </w:r>
       <w:proofErr w:type="spellEnd"/>
       <w:r>
-        <w:t xml:space="preserve">. </w:t>
+        <w:t>.</w:t>
       </w:r>
     </w:p>
     <w:p>
@@ -775,7 +821,34 @@
     </w:p>
     <w:p>
       <w:r>
+        <w:t>Question</w:t>
+      </w:r>
+      <w:r>
+        <w:t xml:space="preserve"> </w:t>
+      </w:r>
+      <w:r>
+        <w:t>(): draw a table of the count of all the labels</w:t>
+      </w:r>
+    </w:p>
+    <w:p>
+      <w:r>
+        <w:t xml:space="preserve">In this lab we will focus on these 3 </w:t>
+      </w:r>
+      <w:proofErr w:type="spellStart"/>
+      <w:r>
+        <w:t>lables</w:t>
+      </w:r>
+      <w:proofErr w:type="spellEnd"/>
+      <w:r>
+        <w:t>: …</w:t>
+      </w:r>
+    </w:p>
+    <w:p>
+      <w:r>
         <w:t>Question (): plot a bar graph of the number of IP prefixes vs type of peer participants.</w:t>
+      </w:r>
+      <w:r>
+        <w:t xml:space="preserve"> For the 3 labels</w:t>
       </w:r>
     </w:p>
     <w:p>
@@ -897,6 +970,8 @@
       <w:r>
         <w:t xml:space="preserve"> </w:t>
       </w:r>
+      <w:bookmarkStart w:id="0" w:name="_GoBack"/>
+      <w:bookmarkEnd w:id="0"/>
     </w:p>
     <w:p>
       <w:pPr>
@@ -930,6 +1005,23 @@
       </w:pPr>
       <w:r>
         <w:t>Picking features</w:t>
+      </w:r>
+    </w:p>
+    <w:p>
+      <w:pPr>
+        <w:pStyle w:val="ListParagraph"/>
+        <w:numPr>
+          <w:ilvl w:val="0"/>
+          <w:numId w:val="1"/>
+        </w:numPr>
+        <w:rPr>
+          <w:b/>
+          <w:bCs/>
+          <w:u w:val="single"/>
+        </w:rPr>
+      </w:pPr>
+      <w:r>
+        <w:t>Table plus not export correct columns (need to do it in python or find and export from legit source)</w:t>
       </w:r>
     </w:p>
     <w:sectPr>
@@ -1947,6 +2039,18 @@
     <w:basedOn w:val="DefaultParagraphFont"/>
     <w:rsid w:val="00955EA1"/>
   </w:style>
+  <w:style w:type="character" w:styleId="FollowedHyperlink">
+    <w:name w:val="FollowedHyperlink"/>
+    <w:basedOn w:val="DefaultParagraphFont"/>
+    <w:uiPriority w:val="99"/>
+    <w:semiHidden/>
+    <w:unhideWhenUsed/>
+    <w:rsid w:val="005D0E01"/>
+    <w:rPr>
+      <w:color w:val="954F72" w:themeColor="followedHyperlink"/>
+      <w:u w:val="single"/>
+    </w:rPr>
+  </w:style>
 </w:styles>
 </file>
 

</xml_diff>